<commit_message>
Ultimos cambios en el libro
</commit_message>
<xml_diff>
--- a/Presentacion/Ayuda/Matriz de confusion.docx
+++ b/Presentacion/Ayuda/Matriz de confusion.docx
@@ -5812,6 +5812,82 @@
           <w:lang w:val="en-US"/>
         </w:rPr>
         <w:lastRenderedPageBreak/>
+        <w:drawing>
+          <wp:anchor distT="0" distB="0" distL="114300" distR="114300" simplePos="0" relativeHeight="251665408" behindDoc="1" locked="0" layoutInCell="1" allowOverlap="1">
+            <wp:simplePos x="0" y="0"/>
+            <wp:positionH relativeFrom="column">
+              <wp:posOffset>1990725</wp:posOffset>
+            </wp:positionH>
+            <wp:positionV relativeFrom="paragraph">
+              <wp:posOffset>563880</wp:posOffset>
+            </wp:positionV>
+            <wp:extent cx="7696200" cy="1892300"/>
+            <wp:effectExtent l="0" t="0" r="0" b="0"/>
+            <wp:wrapTight wrapText="bothSides">
+              <wp:wrapPolygon edited="0">
+                <wp:start x="0" y="0"/>
+                <wp:lineTo x="0" y="21310"/>
+                <wp:lineTo x="21547" y="21310"/>
+                <wp:lineTo x="21547" y="0"/>
+                <wp:lineTo x="0" y="0"/>
+              </wp:wrapPolygon>
+            </wp:wrapTight>
+            <wp:docPr id="8" name="Imagen 8" descr="C:\Users\Tecnologia\Documents\GitHub\tesisLibroBIML\04_Machine_Learning\recursos\Matriz_Confusion_generica.png"/>
+            <wp:cNvGraphicFramePr>
+              <a:graphicFrameLocks xmlns:a="http://schemas.openxmlformats.org/drawingml/2006/main" noChangeAspect="1"/>
+            </wp:cNvGraphicFramePr>
+            <a:graphic xmlns:a="http://schemas.openxmlformats.org/drawingml/2006/main">
+              <a:graphicData uri="http://schemas.openxmlformats.org/drawingml/2006/picture">
+                <pic:pic xmlns:pic="http://schemas.openxmlformats.org/drawingml/2006/picture">
+                  <pic:nvPicPr>
+                    <pic:cNvPr id="0" name="Picture 1" descr="C:\Users\Tecnologia\Documents\GitHub\tesisLibroBIML\04_Machine_Learning\recursos\Matriz_Confusion_generica.png"/>
+                    <pic:cNvPicPr>
+                      <a:picLocks noChangeAspect="1" noChangeArrowheads="1"/>
+                    </pic:cNvPicPr>
+                  </pic:nvPicPr>
+                  <pic:blipFill>
+                    <a:blip r:embed="rId5">
+                      <a:extLst>
+                        <a:ext uri="{28A0092B-C50C-407E-A947-70E740481C1C}">
+                          <a14:useLocalDpi xmlns:a14="http://schemas.microsoft.com/office/drawing/2010/main" val="0"/>
+                        </a:ext>
+                      </a:extLst>
+                    </a:blip>
+                    <a:srcRect/>
+                    <a:stretch>
+                      <a:fillRect/>
+                    </a:stretch>
+                  </pic:blipFill>
+                  <pic:spPr bwMode="auto">
+                    <a:xfrm>
+                      <a:off x="0" y="0"/>
+                      <a:ext cx="7696200" cy="1892300"/>
+                    </a:xfrm>
+                    <a:prstGeom prst="rect">
+                      <a:avLst/>
+                    </a:prstGeom>
+                    <a:noFill/>
+                    <a:ln>
+                      <a:noFill/>
+                    </a:ln>
+                  </pic:spPr>
+                </pic:pic>
+              </a:graphicData>
+            </a:graphic>
+            <wp14:sizeRelH relativeFrom="margin">
+              <wp14:pctWidth>0</wp14:pctWidth>
+            </wp14:sizeRelH>
+            <wp14:sizeRelV relativeFrom="margin">
+              <wp14:pctHeight>0</wp14:pctHeight>
+            </wp14:sizeRelV>
+          </wp:anchor>
+        </w:drawing>
+      </w:r>
+      <w:r>
+        <w:rPr>
+          <w:noProof/>
+          <w:lang w:val="en-US"/>
+        </w:rPr>
         <w:drawing>
           <wp:anchor distT="0" distB="0" distL="114300" distR="114300" simplePos="0" relativeHeight="251664384" behindDoc="1" locked="0" layoutInCell="1" allowOverlap="1" wp14:anchorId="49FC8174" wp14:editId="76FF1A2D">
             <wp:simplePos x="0" y="0"/>
@@ -5846,7 +5922,7 @@
                     </pic:cNvPicPr>
                   </pic:nvPicPr>
                   <pic:blipFill>
-                    <a:blip r:embed="rId5">
+                    <a:blip r:embed="rId6">
                       <a:extLst>
                         <a:ext uri="{28A0092B-C50C-407E-A947-70E740481C1C}">
                           <a14:useLocalDpi xmlns:a14="http://schemas.microsoft.com/office/drawing/2010/main" val="0"/>
@@ -5916,7 +5992,7 @@
                     </pic:cNvPicPr>
                   </pic:nvPicPr>
                   <pic:blipFill>
-                    <a:blip r:embed="rId6">
+                    <a:blip r:embed="rId7">
                       <a:extLst>
                         <a:ext uri="{28A0092B-C50C-407E-A947-70E740481C1C}">
                           <a14:useLocalDpi xmlns:a14="http://schemas.microsoft.com/office/drawing/2010/main" val="0"/>
@@ -5986,7 +6062,7 @@
                     </pic:cNvPicPr>
                   </pic:nvPicPr>
                   <pic:blipFill>
-                    <a:blip r:embed="rId7">
+                    <a:blip r:embed="rId8">
                       <a:extLst>
                         <a:ext uri="{28A0092B-C50C-407E-A947-70E740481C1C}">
                           <a14:useLocalDpi xmlns:a14="http://schemas.microsoft.com/office/drawing/2010/main" val="0"/>
@@ -6056,7 +6132,7 @@
                     </pic:cNvPicPr>
                   </pic:nvPicPr>
                   <pic:blipFill>
-                    <a:blip r:embed="rId8">
+                    <a:blip r:embed="rId9">
                       <a:extLst>
                         <a:ext uri="{28A0092B-C50C-407E-A947-70E740481C1C}">
                           <a14:useLocalDpi xmlns:a14="http://schemas.microsoft.com/office/drawing/2010/main" val="0"/>
@@ -6126,7 +6202,7 @@
                     </pic:cNvPicPr>
                   </pic:nvPicPr>
                   <pic:blipFill>
-                    <a:blip r:embed="rId9">
+                    <a:blip r:embed="rId10">
                       <a:extLst>
                         <a:ext uri="{28A0092B-C50C-407E-A947-70E740481C1C}">
                           <a14:useLocalDpi xmlns:a14="http://schemas.microsoft.com/office/drawing/2010/main" val="0"/>
@@ -6196,7 +6272,7 @@
                     </pic:cNvPicPr>
                   </pic:nvPicPr>
                   <pic:blipFill>
-                    <a:blip r:embed="rId10">
+                    <a:blip r:embed="rId11">
                       <a:extLst>
                         <a:ext uri="{28A0092B-C50C-407E-A947-70E740481C1C}">
                           <a14:useLocalDpi xmlns:a14="http://schemas.microsoft.com/office/drawing/2010/main" val="0"/>
@@ -6266,7 +6342,7 @@
                     </pic:cNvPicPr>
                   </pic:nvPicPr>
                   <pic:blipFill>
-                    <a:blip r:embed="rId11">
+                    <a:blip r:embed="rId12">
                       <a:extLst>
                         <a:ext uri="{28A0092B-C50C-407E-A947-70E740481C1C}">
                           <a14:useLocalDpi xmlns:a14="http://schemas.microsoft.com/office/drawing/2010/main" val="0"/>
@@ -7094,7 +7170,7 @@
 </file>
 
 <file path=customXml/itemProps1.xml><?xml version="1.0" encoding="utf-8"?>
-<ds:datastoreItem xmlns:ds="http://schemas.openxmlformats.org/officeDocument/2006/customXml" ds:itemID="{4AF24015-7747-4DCE-9A27-A787533A78BE}">
+<ds:datastoreItem xmlns:ds="http://schemas.openxmlformats.org/officeDocument/2006/customXml" ds:itemID="{975BD053-65D3-4A87-847A-0D26BC09A4C5}">
   <ds:schemaRefs>
     <ds:schemaRef ds:uri="http://schemas.openxmlformats.org/officeDocument/2006/bibliography"/>
   </ds:schemaRefs>

</xml_diff>